<commit_message>
attempting to load data from json into model... no luck yet
</commit_message>
<xml_diff>
--- a/planning-docs/holiday_planner_spec.docx
+++ b/planning-docs/holiday_planner_spec.docx
@@ -54,16 +54,32 @@
         <w:t xml:space="preserve"> This app allows for the user to book holidays fo</w:t>
       </w:r>
       <w:r>
-        <w:t xml:space="preserve">r the current year or next year, </w:t>
-      </w:r>
-      <w:r>
-        <w:t xml:space="preserve"> with each holiday calendar year start</w:t>
+        <w:t>r the current year or next year</w:t>
+      </w:r>
+      <w:proofErr w:type="gramStart"/>
+      <w:r>
+        <w:t xml:space="preserve">, </w:t>
+      </w:r>
+      <w:r>
+        <w:t xml:space="preserve"> with</w:t>
+      </w:r>
+      <w:proofErr w:type="gramEnd"/>
+      <w:r>
+        <w:t xml:space="preserve"> each holiday calendar year start</w:t>
       </w:r>
       <w:r>
         <w:t>ing</w:t>
       </w:r>
       <w:r>
-        <w:t xml:space="preserve"> on janruary 1</w:t>
+        <w:t xml:space="preserve"> on </w:t>
+      </w:r>
+      <w:proofErr w:type="spellStart"/>
+      <w:r>
+        <w:t>janruary</w:t>
+      </w:r>
+      <w:proofErr w:type="spellEnd"/>
+      <w:r>
+        <w:t xml:space="preserve"> 1</w:t>
       </w:r>
       <w:r>
         <w:rPr>
@@ -143,6 +159,7 @@
       </w:r>
     </w:p>
     <w:p>
+      <w:proofErr w:type="gramStart"/>
       <w:r>
         <w:t>L</w:t>
       </w:r>
@@ -156,197 +173,284 @@
         <w:t xml:space="preserve"> members</w:t>
       </w:r>
       <w:r>
+        <w:t>.</w:t>
+      </w:r>
+      <w:proofErr w:type="gramEnd"/>
+      <w:r>
+        <w:t xml:space="preserve"> </w:t>
+      </w:r>
+      <w:r>
+        <w:t xml:space="preserve"> F</w:t>
+      </w:r>
+      <w:r>
+        <w:t>or each staff member display the following</w:t>
+      </w:r>
+      <w:r>
+        <w:t>:</w:t>
+      </w:r>
+    </w:p>
+    <w:p>
+      <w:pPr>
+        <w:ind w:firstLine="720"/>
+      </w:pPr>
+      <w:proofErr w:type="gramStart"/>
+      <w:r>
+        <w:t>a</w:t>
+      </w:r>
+      <w:proofErr w:type="gramEnd"/>
+      <w:r>
         <w:t xml:space="preserve">. </w:t>
       </w:r>
       <w:r>
-        <w:t xml:space="preserve"> F</w:t>
-      </w:r>
-      <w:r>
-        <w:t>or each staff member display the following</w:t>
-      </w:r>
-      <w:r>
-        <w:t>:</w:t>
+        <w:t xml:space="preserve">number of </w:t>
+      </w:r>
+      <w:r>
+        <w:t>entitled days</w:t>
+      </w:r>
+      <w:r>
+        <w:t xml:space="preserve"> for current year</w:t>
+      </w:r>
+    </w:p>
+    <w:p>
+      <w:r>
+        <w:tab/>
+      </w:r>
+      <w:proofErr w:type="gramStart"/>
+      <w:r>
+        <w:t>b</w:t>
+      </w:r>
+      <w:proofErr w:type="gramEnd"/>
+      <w:r>
+        <w:t>. days carried forward</w:t>
+      </w:r>
+      <w:r>
+        <w:t xml:space="preserve"> from previous year</w:t>
+      </w:r>
+    </w:p>
+    <w:p>
+      <w:r>
+        <w:tab/>
+      </w:r>
+      <w:proofErr w:type="gramStart"/>
+      <w:r>
+        <w:t>c</w:t>
+      </w:r>
+      <w:proofErr w:type="gramEnd"/>
+      <w:r>
+        <w:t xml:space="preserve">. total </w:t>
+      </w:r>
+      <w:r>
+        <w:t xml:space="preserve">remaining </w:t>
+      </w:r>
+      <w:r>
+        <w:t xml:space="preserve">bookable </w:t>
+      </w:r>
+      <w:r>
+        <w:t>holiday</w:t>
+      </w:r>
+      <w:r>
+        <w:t xml:space="preserve"> days</w:t>
+      </w:r>
+    </w:p>
+    <w:p>
+      <w:r>
+        <w:tab/>
+      </w:r>
+      <w:proofErr w:type="gramStart"/>
+      <w:r>
+        <w:t>d</w:t>
+      </w:r>
+      <w:proofErr w:type="gramEnd"/>
+      <w:r>
+        <w:t xml:space="preserve">. </w:t>
+      </w:r>
+      <w:r>
+        <w:t xml:space="preserve">number of </w:t>
+      </w:r>
+      <w:r>
+        <w:t xml:space="preserve">holiday days </w:t>
+      </w:r>
+      <w:r>
+        <w:t xml:space="preserve">booked/ </w:t>
+      </w:r>
+      <w:r>
+        <w:t>taken</w:t>
+      </w:r>
+    </w:p>
+    <w:p>
+      <w:r>
+        <w:tab/>
+      </w:r>
+      <w:proofErr w:type="gramStart"/>
+      <w:r>
+        <w:t>f</w:t>
+      </w:r>
+      <w:proofErr w:type="gramEnd"/>
+      <w:r>
+        <w:t xml:space="preserve">. </w:t>
+      </w:r>
+      <w:r>
+        <w:t xml:space="preserve">number  of </w:t>
+      </w:r>
+      <w:r>
+        <w:t>sick days</w:t>
+      </w:r>
+      <w:r>
+        <w:t xml:space="preserve"> taken</w:t>
+      </w:r>
+    </w:p>
+    <w:p>
+      <w:r>
+        <w:tab/>
+      </w:r>
+      <w:proofErr w:type="gramStart"/>
+      <w:r>
+        <w:t>e</w:t>
+      </w:r>
+      <w:proofErr w:type="gramEnd"/>
+      <w:r>
+        <w:t xml:space="preserve">. </w:t>
+      </w:r>
+      <w:r>
+        <w:t xml:space="preserve">number of </w:t>
+      </w:r>
+      <w:r>
+        <w:t>out of office days</w:t>
+      </w:r>
+      <w:r>
+        <w:t xml:space="preserve"> </w:t>
+      </w:r>
+      <w:r>
+        <w:t>booked/ taken</w:t>
+      </w:r>
+    </w:p>
+    <w:p>
+      <w:r>
+        <w:tab/>
+      </w:r>
+      <w:proofErr w:type="gramStart"/>
+      <w:r>
+        <w:t>f</w:t>
+      </w:r>
+      <w:proofErr w:type="gramEnd"/>
+      <w:r>
+        <w:t xml:space="preserve">. </w:t>
+      </w:r>
+      <w:r>
+        <w:t xml:space="preserve">number of </w:t>
+      </w:r>
+      <w:r>
+        <w:t>maternity days</w:t>
+      </w:r>
+      <w:r>
+        <w:t xml:space="preserve"> booked/ taken</w:t>
+      </w:r>
+    </w:p>
+    <w:p>
+      <w:r>
+        <w:tab/>
+      </w:r>
+      <w:proofErr w:type="gramStart"/>
+      <w:r>
+        <w:t>g</w:t>
+      </w:r>
+      <w:proofErr w:type="gramEnd"/>
+      <w:r>
+        <w:t>. compassionate leave taken</w:t>
+      </w:r>
+    </w:p>
+    <w:p/>
+    <w:p>
+      <w:r>
+        <w:t>CALENDAR VIEW:</w:t>
+      </w:r>
+    </w:p>
+    <w:p>
+      <w:r>
+        <w:t>List of all month</w:t>
+      </w:r>
+      <w:r>
+        <w:t>s for the</w:t>
+      </w:r>
+      <w:r>
+        <w:t xml:space="preserve"> current</w:t>
+      </w:r>
+      <w:r>
+        <w:t xml:space="preserve"> year, each month listed as a row with one row for each employee name</w:t>
+      </w:r>
+      <w:r>
+        <w:t xml:space="preserve">. </w:t>
+      </w:r>
+      <w:proofErr w:type="gramStart"/>
+      <w:r>
+        <w:t xml:space="preserve">Status of each calendar day to be represented by a </w:t>
+      </w:r>
+      <w:proofErr w:type="spellStart"/>
+      <w:r>
+        <w:t>color</w:t>
+      </w:r>
+      <w:proofErr w:type="spellEnd"/>
+      <w:r>
+        <w:t xml:space="preserve"> and letter.</w:t>
+      </w:r>
+      <w:proofErr w:type="gramEnd"/>
+      <w:r>
+        <w:t xml:space="preserve"> </w:t>
+      </w:r>
+    </w:p>
+    <w:p>
+      <w:r>
+        <w:t xml:space="preserve">Letters/ </w:t>
+      </w:r>
+      <w:proofErr w:type="spellStart"/>
+      <w:r>
+        <w:t>colors</w:t>
+      </w:r>
+      <w:proofErr w:type="spellEnd"/>
+      <w:r>
+        <w:t xml:space="preserve"> corresponding to status:</w:t>
+      </w:r>
+      <w:r>
+        <w:t xml:space="preserve">  (colours to be confirmed by designer)</w:t>
+      </w:r>
+    </w:p>
+    <w:p>
+      <w:r>
+        <w:tab/>
+        <w:t>DAY</w:t>
+      </w:r>
+      <w:r>
+        <w:tab/>
+      </w:r>
+      <w:r>
+        <w:tab/>
+      </w:r>
+      <w:r>
+        <w:tab/>
+        <w:t>LETTER</w:t>
+      </w:r>
+      <w:r>
+        <w:tab/>
+      </w:r>
+      <w:r>
+        <w:tab/>
+      </w:r>
+      <w:r>
+        <w:tab/>
+        <w:t>COLOUR</w:t>
       </w:r>
     </w:p>
     <w:p>
       <w:pPr>
         <w:ind w:firstLine="720"/>
       </w:pPr>
-      <w:r>
-        <w:t xml:space="preserve">a. </w:t>
-      </w:r>
-      <w:r>
-        <w:t xml:space="preserve">number of </w:t>
-      </w:r>
-      <w:r>
-        <w:t>entitled days</w:t>
-      </w:r>
-      <w:r>
-        <w:t xml:space="preserve"> for current year</w:t>
-      </w:r>
-    </w:p>
-    <w:p>
-      <w:r>
-        <w:tab/>
-        <w:t>b. days carried forward</w:t>
-      </w:r>
-      <w:r>
-        <w:t xml:space="preserve"> from previous year</w:t>
-      </w:r>
-    </w:p>
-    <w:p>
-      <w:r>
-        <w:tab/>
-        <w:t xml:space="preserve">c. total </w:t>
-      </w:r>
-      <w:r>
-        <w:t xml:space="preserve">remaining </w:t>
-      </w:r>
-      <w:r>
-        <w:t xml:space="preserve">bookable </w:t>
-      </w:r>
-      <w:r>
-        <w:t>holiday</w:t>
-      </w:r>
-      <w:r>
-        <w:t xml:space="preserve"> days</w:t>
-      </w:r>
-    </w:p>
-    <w:p>
-      <w:r>
-        <w:tab/>
-        <w:t xml:space="preserve">d. </w:t>
-      </w:r>
-      <w:r>
-        <w:t xml:space="preserve">number of </w:t>
-      </w:r>
-      <w:r>
-        <w:t xml:space="preserve">holiday days </w:t>
-      </w:r>
-      <w:r>
-        <w:t xml:space="preserve">booked/ </w:t>
-      </w:r>
-      <w:r>
-        <w:t>taken</w:t>
-      </w:r>
-    </w:p>
-    <w:p>
-      <w:r>
-        <w:tab/>
-        <w:t xml:space="preserve">f. </w:t>
-      </w:r>
-      <w:r>
-        <w:t xml:space="preserve">number  of </w:t>
-      </w:r>
-      <w:r>
-        <w:t>sick days</w:t>
-      </w:r>
-      <w:r>
-        <w:t xml:space="preserve"> taken</w:t>
-      </w:r>
-    </w:p>
-    <w:p>
-      <w:r>
-        <w:tab/>
-        <w:t xml:space="preserve">e. </w:t>
-      </w:r>
-      <w:r>
-        <w:t xml:space="preserve">number of </w:t>
-      </w:r>
-      <w:r>
-        <w:t>out of office days</w:t>
-      </w:r>
-      <w:r>
-        <w:t xml:space="preserve"> </w:t>
-      </w:r>
-      <w:r>
-        <w:t>booked/ taken</w:t>
-      </w:r>
-    </w:p>
-    <w:p>
-      <w:r>
-        <w:tab/>
-        <w:t xml:space="preserve">f. </w:t>
-      </w:r>
-      <w:r>
-        <w:t xml:space="preserve">number of </w:t>
-      </w:r>
-      <w:r>
-        <w:t>maternity days</w:t>
-      </w:r>
-      <w:r>
-        <w:t xml:space="preserve"> booked/ taken</w:t>
-      </w:r>
-    </w:p>
-    <w:p>
-      <w:r>
-        <w:tab/>
-        <w:t>g. compassionate leave taken</w:t>
-      </w:r>
-    </w:p>
-    <w:p/>
-    <w:p>
-      <w:r>
-        <w:t>CALENDAR VIEW:</w:t>
-      </w:r>
-    </w:p>
-    <w:p>
-      <w:r>
-        <w:t>List of all month</w:t>
-      </w:r>
-      <w:r>
-        <w:t>s for the</w:t>
-      </w:r>
-      <w:r>
-        <w:t xml:space="preserve"> current</w:t>
-      </w:r>
-      <w:r>
-        <w:t xml:space="preserve"> year, each month listed as a row with one row for each employee name</w:t>
-      </w:r>
-      <w:r>
-        <w:t xml:space="preserve">. Status of each calendar day to be represented by a color and letter. </w:t>
-      </w:r>
-    </w:p>
-    <w:p>
-      <w:r>
-        <w:t>Letters/ colors corresponding to status:</w:t>
-      </w:r>
-      <w:r>
-        <w:t xml:space="preserve">  (colours to be confirmed by designer)</w:t>
-      </w:r>
-    </w:p>
-    <w:p>
-      <w:r>
-        <w:tab/>
-        <w:t>DAY</w:t>
-      </w:r>
-      <w:r>
-        <w:tab/>
-      </w:r>
-      <w:r>
-        <w:tab/>
-      </w:r>
-      <w:r>
-        <w:tab/>
-        <w:t>LETTER</w:t>
-      </w:r>
-      <w:r>
-        <w:tab/>
-      </w:r>
-      <w:r>
-        <w:tab/>
-      </w:r>
-      <w:r>
-        <w:tab/>
-        <w:t>COLOUR</w:t>
-      </w:r>
-    </w:p>
-    <w:p>
-      <w:pPr>
-        <w:ind w:firstLine="720"/>
-      </w:pPr>
-      <w:r>
-        <w:t xml:space="preserve">Unbooked:  </w:t>
+      <w:proofErr w:type="spellStart"/>
+      <w:r>
+        <w:t>Unbooked</w:t>
+      </w:r>
+      <w:proofErr w:type="spellEnd"/>
+      <w:r>
+        <w:t xml:space="preserve">:  </w:t>
       </w:r>
       <w:r>
         <w:tab/>
@@ -579,8 +683,13 @@
       </w:r>
     </w:p>
     <w:p>
-      <w:r>
-        <w:t>DAY  STATUS SELECTION</w:t>
+      <w:proofErr w:type="gramStart"/>
+      <w:r>
+        <w:t>DAY  STATUS</w:t>
+      </w:r>
+      <w:proofErr w:type="gramEnd"/>
+      <w:r>
+        <w:t xml:space="preserve"> SELECTION</w:t>
       </w:r>
     </w:p>
     <w:p>
@@ -600,13 +709,26 @@
         <w:t xml:space="preserve"> </w:t>
       </w:r>
       <w:r>
-        <w:t>Day selction</w:t>
-      </w:r>
+        <w:t xml:space="preserve">Day </w:t>
+      </w:r>
+      <w:proofErr w:type="spellStart"/>
+      <w:r>
+        <w:t>selction</w:t>
+      </w:r>
+      <w:proofErr w:type="spellEnd"/>
       <w:r>
         <w:t xml:space="preserve"> opens a dropdown with a list of options. Clicking on an option updates the lette</w:t>
       </w:r>
       <w:r>
-        <w:t xml:space="preserve">r and color of the selected day, </w:t>
+        <w:t xml:space="preserve">r and </w:t>
+      </w:r>
+      <w:proofErr w:type="spellStart"/>
+      <w:r>
+        <w:t>color</w:t>
+      </w:r>
+      <w:proofErr w:type="spellEnd"/>
+      <w:r>
+        <w:t xml:space="preserve"> of the selected day, </w:t>
       </w:r>
       <w:r>
         <w:t xml:space="preserve">saves </w:t>
@@ -626,7 +748,31 @@
     </w:p>
     <w:p>
       <w:r>
-        <w:t>[reset, full holiday, half day holiday, sickday, compassionate leave, Out of office, Maternaty]</w:t>
+        <w:t>[</w:t>
+      </w:r>
+      <w:proofErr w:type="gramStart"/>
+      <w:r>
+        <w:t>reset</w:t>
+      </w:r>
+      <w:proofErr w:type="gramEnd"/>
+      <w:r>
+        <w:t xml:space="preserve">, full holiday, half day holiday, </w:t>
+      </w:r>
+      <w:proofErr w:type="spellStart"/>
+      <w:r>
+        <w:t>sickday</w:t>
+      </w:r>
+      <w:proofErr w:type="spellEnd"/>
+      <w:r>
+        <w:t xml:space="preserve">, compassionate leave, Out of office, </w:t>
+      </w:r>
+      <w:proofErr w:type="spellStart"/>
+      <w:r>
+        <w:t>Maternaty</w:t>
+      </w:r>
+      <w:proofErr w:type="spellEnd"/>
+      <w:r>
+        <w:t>]</w:t>
       </w:r>
     </w:p>
     <w:p>
@@ -634,7 +780,15 @@
         <w:t xml:space="preserve">Reset will </w:t>
       </w:r>
       <w:r>
-        <w:t>initialise seclected day</w:t>
+        <w:t xml:space="preserve">initialise </w:t>
+      </w:r>
+      <w:proofErr w:type="spellStart"/>
+      <w:r>
+        <w:t>seclected</w:t>
+      </w:r>
+      <w:proofErr w:type="spellEnd"/>
+      <w:r>
+        <w:t xml:space="preserve"> day</w:t>
       </w:r>
       <w:r>
         <w:t xml:space="preserve"> to</w:t>
@@ -710,7 +864,15 @@
     <w:p/>
     <w:p>
       <w:r>
-        <w:t>MULTIPLE USERS  - only one user can use the app at a time</w:t>
+        <w:t xml:space="preserve">MULTIPLE </w:t>
+      </w:r>
+      <w:proofErr w:type="gramStart"/>
+      <w:r>
+        <w:t>USERS  -</w:t>
+      </w:r>
+      <w:proofErr w:type="gramEnd"/>
+      <w:r>
+        <w:t xml:space="preserve"> only one user can use the app at a time</w:t>
       </w:r>
     </w:p>
     <w:p/>
@@ -719,7 +881,15 @@
         <w:t>ADDITIONAL FUCTIONALITY -</w:t>
       </w:r>
       <w:r>
-        <w:t xml:space="preserve">– ability to save to google calendar – to be </w:t>
+        <w:t xml:space="preserve">– ability to save to </w:t>
+      </w:r>
+      <w:proofErr w:type="spellStart"/>
+      <w:r>
+        <w:t>google</w:t>
+      </w:r>
+      <w:proofErr w:type="spellEnd"/>
+      <w:r>
+        <w:t xml:space="preserve"> calendar – to be </w:t>
       </w:r>
       <w:r>
         <w:t>considered</w:t>
@@ -774,7 +944,33 @@
     </w:p>
     <w:p>
       <w:r>
-        <w:t>Chris armstrong to build functionality to save userdate json file locally</w:t>
+        <w:t xml:space="preserve">Chris </w:t>
+      </w:r>
+      <w:proofErr w:type="spellStart"/>
+      <w:proofErr w:type="gramStart"/>
+      <w:r>
+        <w:t>armstrong</w:t>
+      </w:r>
+      <w:proofErr w:type="spellEnd"/>
+      <w:proofErr w:type="gramEnd"/>
+      <w:r>
+        <w:t xml:space="preserve"> to build functionality to save </w:t>
+      </w:r>
+      <w:proofErr w:type="spellStart"/>
+      <w:r>
+        <w:t>userdate</w:t>
+      </w:r>
+      <w:proofErr w:type="spellEnd"/>
+      <w:r>
+        <w:t xml:space="preserve"> </w:t>
+      </w:r>
+      <w:proofErr w:type="spellStart"/>
+      <w:r>
+        <w:t>json</w:t>
+      </w:r>
+      <w:proofErr w:type="spellEnd"/>
+      <w:r>
+        <w:t xml:space="preserve"> file locally</w:t>
       </w:r>
     </w:p>
     <w:p/>
@@ -810,18 +1006,36 @@
     </w:p>
     <w:p>
       <w:r>
-        <w:t xml:space="preserve">JSON: learn to save to a json file </w:t>
-      </w:r>
-    </w:p>
-    <w:p>
-      <w:r>
-        <w:t>use HTML 5 local storage</w:t>
+        <w:t xml:space="preserve">JSON: learn to save to a </w:t>
+      </w:r>
+      <w:proofErr w:type="spellStart"/>
+      <w:r>
+        <w:t>json</w:t>
+      </w:r>
+      <w:proofErr w:type="spellEnd"/>
+      <w:r>
+        <w:t xml:space="preserve"> file </w:t>
+      </w:r>
+    </w:p>
+    <w:p>
+      <w:proofErr w:type="gramStart"/>
+      <w:r>
+        <w:t>use</w:t>
+      </w:r>
+      <w:proofErr w:type="gramEnd"/>
+      <w:r>
+        <w:t xml:space="preserve"> HTML 5 local storage</w:t>
       </w:r>
       <w:r>
         <w:t xml:space="preserve"> until </w:t>
       </w:r>
-      <w:r>
-        <w:t>php solution in place</w:t>
+      <w:proofErr w:type="spellStart"/>
+      <w:r>
+        <w:t>php</w:t>
+      </w:r>
+      <w:proofErr w:type="spellEnd"/>
+      <w:r>
+        <w:t xml:space="preserve"> solution in place</w:t>
       </w:r>
       <w:r>
         <w:t xml:space="preserve"> ?</w:t>
@@ -835,11 +1049,6 @@
     <w:p>
       <w:r>
         <w:t>Moment.js for date/calendar info</w:t>
-      </w:r>
-    </w:p>
-    <w:p>
-      <w:r>
-        <w:t>SASS (SCSS)</w:t>
       </w:r>
     </w:p>
     <w:p/>
@@ -866,6 +1075,7 @@
           <w:sz w:val="24"/>
           <w:szCs w:val="24"/>
         </w:rPr>
+        <w:lastRenderedPageBreak/>
         <w:t xml:space="preserve">DEV TASK </w:t>
       </w:r>
       <w:r>
@@ -882,7 +1092,43 @@
           <w:sz w:val="24"/>
           <w:szCs w:val="24"/>
         </w:rPr>
-        <w:t xml:space="preserve"> (total available days from sept 1 :  2</w:t>
+        <w:t xml:space="preserve"> (total available days from </w:t>
+      </w:r>
+      <w:proofErr w:type="spellStart"/>
+      <w:r>
+        <w:rPr>
+          <w:b/>
+          <w:sz w:val="24"/>
+          <w:szCs w:val="24"/>
+        </w:rPr>
+        <w:t>sept</w:t>
+      </w:r>
+      <w:proofErr w:type="spellEnd"/>
+      <w:r>
+        <w:rPr>
+          <w:b/>
+          <w:sz w:val="24"/>
+          <w:szCs w:val="24"/>
+        </w:rPr>
+        <w:t xml:space="preserve"> </w:t>
+      </w:r>
+      <w:proofErr w:type="gramStart"/>
+      <w:r>
+        <w:rPr>
+          <w:b/>
+          <w:sz w:val="24"/>
+          <w:szCs w:val="24"/>
+        </w:rPr>
+        <w:t>1 :</w:t>
+      </w:r>
+      <w:proofErr w:type="gramEnd"/>
+      <w:r>
+        <w:rPr>
+          <w:b/>
+          <w:sz w:val="24"/>
+          <w:szCs w:val="24"/>
+        </w:rPr>
+        <w:t xml:space="preserve">  2</w:t>
       </w:r>
       <w:r>
         <w:rPr>
@@ -1112,7 +1358,15 @@
         <w:t>build summary view</w:t>
       </w:r>
       <w:r>
-        <w:t xml:space="preserve"> (css)</w:t>
+        <w:t xml:space="preserve"> (</w:t>
+      </w:r>
+      <w:proofErr w:type="spellStart"/>
+      <w:r>
+        <w:t>css</w:t>
+      </w:r>
+      <w:proofErr w:type="spellEnd"/>
+      <w:r>
+        <w:t>)</w:t>
       </w:r>
       <w:r>
         <w:t xml:space="preserve"> </w:t>
@@ -1195,7 +1449,15 @@
         <w:spacing w:after="0"/>
       </w:pPr>
       <w:r>
-        <w:t>(output calendar days from JSON only without user data)</w:t>
+        <w:t>(</w:t>
+      </w:r>
+      <w:proofErr w:type="gramStart"/>
+      <w:r>
+        <w:t>output</w:t>
+      </w:r>
+      <w:proofErr w:type="gramEnd"/>
+      <w:r>
+        <w:t xml:space="preserve"> calendar days from JSON only without user data)</w:t>
       </w:r>
     </w:p>
     <w:p>
@@ -1213,7 +1475,15 @@
         <w:spacing w:after="0"/>
       </w:pPr>
       <w:r>
-        <w:t>build calendar view (css)</w:t>
+        <w:t>build calendar view (</w:t>
+      </w:r>
+      <w:proofErr w:type="spellStart"/>
+      <w:r>
+        <w:t>css</w:t>
+      </w:r>
+      <w:proofErr w:type="spellEnd"/>
+      <w:r>
+        <w:t>)</w:t>
       </w:r>
       <w:r>
         <w:t xml:space="preserve"> </w:t>
@@ -1396,7 +1666,15 @@
         <w:t>n</w:t>
       </w:r>
       <w:r>
-        <w:t xml:space="preserve">ctionality for users to change status of day and save to json object - </w:t>
+        <w:t xml:space="preserve">ctionality for users to change status of day and save to </w:t>
+      </w:r>
+      <w:proofErr w:type="spellStart"/>
+      <w:r>
+        <w:t>json</w:t>
+      </w:r>
+      <w:proofErr w:type="spellEnd"/>
+      <w:r>
+        <w:t xml:space="preserve"> object - </w:t>
       </w:r>
       <w:r>
         <w:tab/>
@@ -1456,8 +1734,13 @@
         <w:tab/>
         <w:t xml:space="preserve">- </w:t>
       </w:r>
-      <w:r>
-        <w:t>dropdown model/view updates</w:t>
+      <w:proofErr w:type="gramStart"/>
+      <w:r>
+        <w:t>dropdown</w:t>
+      </w:r>
+      <w:proofErr w:type="gramEnd"/>
+      <w:r>
+        <w:t xml:space="preserve"> model/view updates</w:t>
       </w:r>
       <w:r>
         <w:tab/>
@@ -1579,15 +1862,30 @@
         <w:t>th</w:t>
       </w:r>
       <w:r>
-        <w:t xml:space="preserve"> continue R&amp;D, tasks A-C buid dummy data, calendar data, summary model</w:t>
-      </w:r>
-    </w:p>
-    <w:p>
-      <w:pPr>
-        <w:spacing w:after="0"/>
-      </w:pPr>
-      <w:r>
-        <w:t>sept 6</w:t>
+        <w:t xml:space="preserve"> continue R&amp;D, tasks A-C </w:t>
+      </w:r>
+      <w:proofErr w:type="spellStart"/>
+      <w:r>
+        <w:t>buid</w:t>
+      </w:r>
+      <w:proofErr w:type="spellEnd"/>
+      <w:r>
+        <w:t xml:space="preserve"> dummy data, calendar data, summary model</w:t>
+      </w:r>
+    </w:p>
+    <w:p>
+      <w:pPr>
+        <w:spacing w:after="0"/>
+      </w:pPr>
+      <w:proofErr w:type="spellStart"/>
+      <w:proofErr w:type="gramStart"/>
+      <w:r>
+        <w:t>sept</w:t>
+      </w:r>
+      <w:proofErr w:type="spellEnd"/>
+      <w:proofErr w:type="gramEnd"/>
+      <w:r>
+        <w:t xml:space="preserve"> 6</w:t>
       </w:r>
       <w:r>
         <w:rPr>
@@ -1612,8 +1910,15 @@
       <w:pPr>
         <w:spacing w:after="0"/>
       </w:pPr>
-      <w:r>
-        <w:t>sept 13</w:t>
+      <w:proofErr w:type="spellStart"/>
+      <w:proofErr w:type="gramStart"/>
+      <w:r>
+        <w:t>sept</w:t>
+      </w:r>
+      <w:proofErr w:type="spellEnd"/>
+      <w:proofErr w:type="gramEnd"/>
+      <w:r>
+        <w:t xml:space="preserve"> 13</w:t>
       </w:r>
       <w:r>
         <w:rPr>
@@ -1629,8 +1934,15 @@
       <w:pPr>
         <w:spacing w:after="0"/>
       </w:pPr>
-      <w:r>
-        <w:t>sept 20</w:t>
+      <w:proofErr w:type="spellStart"/>
+      <w:proofErr w:type="gramStart"/>
+      <w:r>
+        <w:t>sept</w:t>
+      </w:r>
+      <w:proofErr w:type="spellEnd"/>
+      <w:proofErr w:type="gramEnd"/>
+      <w:r>
+        <w:t xml:space="preserve"> 20</w:t>
       </w:r>
       <w:r>
         <w:rPr>
@@ -1668,7 +1980,15 @@
         <w:t>th</w:t>
       </w:r>
       <w:r>
-        <w:t xml:space="preserve"> passed to Chris for php functionality</w:t>
+        <w:t xml:space="preserve"> passed to Chris for </w:t>
+      </w:r>
+      <w:proofErr w:type="spellStart"/>
+      <w:r>
+        <w:t>php</w:t>
+      </w:r>
+      <w:proofErr w:type="spellEnd"/>
+      <w:r>
+        <w:t xml:space="preserve"> functionality</w:t>
       </w:r>
     </w:p>
     <w:p>

</xml_diff>